<commit_message>
wrong link in pdf
</commit_message>
<xml_diff>
--- a/MineriaDatos/Proyecto-SergioCastillo.docx
+++ b/MineriaDatos/Proyecto-SergioCastillo.docx
@@ -212,26 +212,24 @@
           <w:rPr>
             <w:rStyle w:val="Hipervnculo"/>
           </w:rPr>
-          <w:t>https://github.com/scmaverick/DataScienceTEC/blob/master/MineriaDatos/utf-8''Proyecto-SergioCastillo.ipynb</w:t>
+          <w:t>https://github.com/scmaverick/DataScienceTEC/blob/master/MineriaDatos/Proyecto-SergioCastillo.ipynb</w:t>
         </w:r>
       </w:hyperlink>
     </w:p>
     <w:p>
-      <w:r>
-        <w:rPr>
-          <w:b/>
-        </w:rPr>
-        <w:t>Nota</w:t>
-      </w:r>
-      <w:r>
-        <w:t>:</w:t>
-      </w:r>
-      <w:r>
-        <w:br/>
-      </w:r>
       <w:bookmarkStart w:id="0" w:name="_GoBack"/>
       <w:bookmarkEnd w:id="0"/>
       <w:r>
+        <w:rPr>
+          <w:b/>
+        </w:rPr>
+        <w:t>Nota</w:t>
+      </w:r>
+      <w:r>
+        <w:t>:</w:t>
+      </w:r>
+      <w:r>
+        <w:br/>
         <w:t xml:space="preserve">En la notebook falta una imagen que no se publicó en </w:t>
       </w:r>
       <w:proofErr w:type="spellStart"/>

</xml_diff>